<commit_message>
made changed to notebook
</commit_message>
<xml_diff>
--- a/project_2/docs/project2-Step4-Analysis-report-20251114-Dyhia-TOUAHRI.docx
+++ b/project_2/docs/project2-Step4-Analysis-report-20251114-Dyhia-TOUAHRI.docx
@@ -382,6 +382,15 @@
     </w:p>
     <w:sdt>
       <w:sdtPr>
+        <w:rPr>
+          <w:rFonts w:asciiTheme="minorHAnsi" w:eastAsiaTheme="minorHAnsi" w:hAnsiTheme="minorHAnsi" w:cstheme="minorBidi"/>
+          <w:color w:val="auto"/>
+          <w:kern w:val="2"/>
+          <w:sz w:val="22"/>
+          <w:szCs w:val="22"/>
+          <w:lang w:eastAsia="en-US"/>
+          <w14:ligatures w14:val="standardContextual"/>
+        </w:rPr>
         <w:id w:val="-710259308"/>
         <w:docPartObj>
           <w:docPartGallery w:val="Table of Contents"/>
@@ -390,15 +399,8 @@
       </w:sdtPr>
       <w:sdtEndPr>
         <w:rPr>
-          <w:rFonts w:asciiTheme="minorHAnsi" w:eastAsiaTheme="minorHAnsi" w:hAnsiTheme="minorHAnsi" w:cstheme="minorBidi"/>
           <w:b/>
           <w:bCs/>
-          <w:color w:val="auto"/>
-          <w:kern w:val="2"/>
-          <w:sz w:val="22"/>
-          <w:szCs w:val="22"/>
-          <w:lang w:eastAsia="en-US"/>
-          <w14:ligatures w14:val="standardContextual"/>
         </w:rPr>
       </w:sdtEndPr>
       <w:sdtContent>
@@ -2524,7 +2526,7 @@
                 <w:noProof/>
                 <w:webHidden/>
               </w:rPr>
-              <w:t>10</w:t>
+              <w:t>11</w:t>
             </w:r>
             <w:r>
               <w:rPr>
@@ -2604,33 +2606,6 @@
       <w:pPr>
         <w:rPr>
           <w:rFonts w:ascii="Times New Roman" w:hAnsi="Times New Roman" w:cs="Times New Roman"/>
-          <w:b/>
-          <w:bCs/>
-        </w:rPr>
-      </w:pPr>
-    </w:p>
-    <w:p>
-      <w:pPr>
-        <w:rPr>
-          <w:rFonts w:ascii="Times New Roman" w:hAnsi="Times New Roman" w:cs="Times New Roman"/>
-          <w:b/>
-          <w:bCs/>
-        </w:rPr>
-      </w:pPr>
-    </w:p>
-    <w:p>
-      <w:pPr>
-        <w:rPr>
-          <w:rFonts w:ascii="Times New Roman" w:hAnsi="Times New Roman" w:cs="Times New Roman"/>
-          <w:b/>
-          <w:bCs/>
-        </w:rPr>
-      </w:pPr>
-    </w:p>
-    <w:p>
-      <w:pPr>
-        <w:rPr>
-          <w:rFonts w:ascii="Times New Roman" w:hAnsi="Times New Roman" w:cs="Times New Roman"/>
         </w:rPr>
       </w:pPr>
     </w:p>
@@ -2650,6 +2625,7 @@
         <w:rPr>
           <w:rFonts w:ascii="Times New Roman" w:hAnsi="Times New Roman" w:cs="Times New Roman"/>
         </w:rPr>
+        <w:lastRenderedPageBreak/>
         <w:t>Introduction</w:t>
       </w:r>
       <w:bookmarkEnd w:id="0"/>
@@ -3541,6 +3517,67 @@
           <w:szCs w:val="24"/>
         </w:rPr>
         <w:t>Snowflake</w:t>
+      </w:r>
+      <w:proofErr w:type="spellEnd"/>
+      <w:r>
+        <w:rPr>
+          <w:rFonts w:ascii="Times New Roman" w:hAnsi="Times New Roman" w:cs="Times New Roman"/>
+          <w:sz w:val="24"/>
+          <w:szCs w:val="24"/>
+        </w:rPr>
+        <w:t>.</w:t>
+      </w:r>
+    </w:p>
+    <w:p>
+      <w:pPr>
+        <w:numPr>
+          <w:ilvl w:val="1"/>
+          <w:numId w:val="16"/>
+        </w:numPr>
+        <w:tabs>
+          <w:tab w:val="num" w:pos="1440"/>
+        </w:tabs>
+        <w:spacing w:after="0"/>
+        <w:rPr>
+          <w:rFonts w:ascii="Times New Roman" w:hAnsi="Times New Roman" w:cs="Times New Roman"/>
+          <w:sz w:val="24"/>
+          <w:szCs w:val="24"/>
+        </w:rPr>
+      </w:pPr>
+      <w:r>
+        <w:rPr>
+          <w:rFonts w:ascii="Times New Roman" w:hAnsi="Times New Roman" w:cs="Times New Roman"/>
+          <w:sz w:val="24"/>
+          <w:szCs w:val="24"/>
+        </w:rPr>
+        <w:t xml:space="preserve">Adaptation de l’application </w:t>
+      </w:r>
+      <w:proofErr w:type="spellStart"/>
+      <w:r>
+        <w:rPr>
+          <w:rFonts w:ascii="Times New Roman" w:hAnsi="Times New Roman" w:cs="Times New Roman"/>
+          <w:sz w:val="24"/>
+          <w:szCs w:val="24"/>
+        </w:rPr>
+        <w:t>Streamlit</w:t>
+      </w:r>
+      <w:proofErr w:type="spellEnd"/>
+      <w:r>
+        <w:rPr>
+          <w:rFonts w:ascii="Times New Roman" w:hAnsi="Times New Roman" w:cs="Times New Roman"/>
+          <w:sz w:val="24"/>
+          <w:szCs w:val="24"/>
+        </w:rPr>
+        <w:t xml:space="preserve"> des Business </w:t>
+      </w:r>
+      <w:proofErr w:type="spellStart"/>
+      <w:r>
+        <w:rPr>
+          <w:rFonts w:ascii="Times New Roman" w:hAnsi="Times New Roman" w:cs="Times New Roman"/>
+          <w:sz w:val="24"/>
+          <w:szCs w:val="24"/>
+        </w:rPr>
+        <w:t>Analysts</w:t>
       </w:r>
       <w:proofErr w:type="spellEnd"/>
       <w:r>
@@ -5210,16 +5247,7 @@
           <w:szCs w:val="24"/>
           <w:u w:val="single"/>
         </w:rPr>
-        <w:t>TEXT_LENGTH_SCORE</w:t>
-      </w:r>
-      <w:r>
-        <w:rPr>
-          <w:rFonts w:ascii="Times New Roman" w:hAnsi="Times New Roman" w:cs="Times New Roman"/>
-          <w:sz w:val="24"/>
-          <w:szCs w:val="24"/>
-          <w:u w:val="single"/>
-        </w:rPr>
-        <w:t> </w:t>
+        <w:t>TEXT_LENGTH_SCORE </w:t>
       </w:r>
       <w:r>
         <w:rPr>
@@ -5243,15 +5271,7 @@
           <w:sz w:val="24"/>
           <w:szCs w:val="24"/>
         </w:rPr>
-        <w:t>ous utilisons une fonction gaussienne centrée sur 300 caractères</w:t>
-      </w:r>
-      <w:r>
-        <w:rPr>
-          <w:rFonts w:ascii="Times New Roman" w:hAnsi="Times New Roman" w:cs="Times New Roman"/>
-          <w:sz w:val="24"/>
-          <w:szCs w:val="24"/>
-        </w:rPr>
-        <w:t>.</w:t>
+        <w:t>ous utilisons une fonction gaussienne centrée sur 300 caractères.</w:t>
       </w:r>
     </w:p>
     <w:p>
@@ -5276,16 +5296,7 @@
           <w:szCs w:val="24"/>
           <w:u w:val="single"/>
         </w:rPr>
-        <w:t>IS_EXTREME_RATING</w:t>
-      </w:r>
-      <w:r>
-        <w:rPr>
-          <w:rFonts w:ascii="Times New Roman" w:hAnsi="Times New Roman" w:cs="Times New Roman"/>
-          <w:sz w:val="24"/>
-          <w:szCs w:val="24"/>
-          <w:u w:val="single"/>
-        </w:rPr>
-        <w:t> </w:t>
+        <w:t>IS_EXTREME_RATING </w:t>
       </w:r>
       <w:r>
         <w:rPr>
@@ -5478,6 +5489,7 @@
       <w:r>
         <w:rPr>
           <w:rFonts w:ascii="Times New Roman" w:hAnsi="Times New Roman" w:cs="Times New Roman"/>
+          <w:noProof/>
           <w:sz w:val="24"/>
           <w:szCs w:val="24"/>
         </w:rPr>
@@ -6960,7 +6972,15 @@
           <w:sz w:val="24"/>
           <w:szCs w:val="24"/>
         </w:rPr>
-        <w:t xml:space="preserve">Les analyses suivantes proviennent directement du </w:t>
+        <w:t xml:space="preserve">Les analyses </w:t>
+      </w:r>
+      <w:r>
+        <w:rPr>
+          <w:rFonts w:ascii="Times New Roman" w:hAnsi="Times New Roman" w:cs="Times New Roman"/>
+          <w:sz w:val="24"/>
+          <w:szCs w:val="24"/>
+        </w:rPr>
+        <w:t xml:space="preserve">suivantes se focalisent sur les </w:t>
       </w:r>
       <w:proofErr w:type="spellStart"/>
       <w:r>
@@ -6969,7 +6989,7 @@
           <w:sz w:val="24"/>
           <w:szCs w:val="24"/>
         </w:rPr>
-        <w:t>dashboard</w:t>
+        <w:t>features</w:t>
       </w:r>
       <w:proofErr w:type="spellEnd"/>
       <w:r>
@@ -6978,7 +6998,7 @@
           <w:sz w:val="24"/>
           <w:szCs w:val="24"/>
         </w:rPr>
-        <w:t xml:space="preserve"> analytique.</w:t>
+        <w:t xml:space="preserve"> utilisées pour les algorithmes.</w:t>
       </w:r>
     </w:p>
     <w:p>
@@ -7466,7 +7486,7 @@
     </w:p>
     <w:tbl>
       <w:tblPr>
-        <w:tblW w:w="8780" w:type="dxa"/>
+        <w:tblW w:w="9062" w:type="dxa"/>
         <w:tblCellMar>
           <w:left w:w="70" w:type="dxa"/>
           <w:right w:w="70" w:type="dxa"/>
@@ -7474,8 +7494,8 @@
         <w:tblLook w:val="04A0" w:firstRow="1" w:lastRow="0" w:firstColumn="1" w:lastColumn="0" w:noHBand="0" w:noVBand="1"/>
       </w:tblPr>
       <w:tblGrid>
-        <w:gridCol w:w="1625"/>
-        <w:gridCol w:w="2959"/>
+        <w:gridCol w:w="1980"/>
+        <w:gridCol w:w="2604"/>
         <w:gridCol w:w="2702"/>
         <w:gridCol w:w="1776"/>
       </w:tblGrid>
@@ -7485,7 +7505,7 @@
         </w:trPr>
         <w:tc>
           <w:tcPr>
-            <w:tcW w:w="1240" w:type="dxa"/>
+            <w:tcW w:w="1980" w:type="dxa"/>
             <w:tcBorders>
               <w:top w:val="single" w:sz="4" w:space="0" w:color="auto"/>
               <w:left w:val="single" w:sz="4" w:space="0" w:color="auto"/>
@@ -7531,7 +7551,7 @@
         </w:tc>
         <w:tc>
           <w:tcPr>
-            <w:tcW w:w="3000" w:type="dxa"/>
+            <w:tcW w:w="2604" w:type="dxa"/>
             <w:tcBorders>
               <w:top w:val="single" w:sz="4" w:space="0" w:color="auto"/>
               <w:left w:val="nil"/>
@@ -7577,7 +7597,7 @@
         </w:tc>
         <w:tc>
           <w:tcPr>
-            <w:tcW w:w="2740" w:type="dxa"/>
+            <w:tcW w:w="2702" w:type="dxa"/>
             <w:tcBorders>
               <w:top w:val="single" w:sz="4" w:space="0" w:color="auto"/>
               <w:left w:val="nil"/>
@@ -7623,7 +7643,7 @@
         </w:tc>
         <w:tc>
           <w:tcPr>
-            <w:tcW w:w="1800" w:type="dxa"/>
+            <w:tcW w:w="1776" w:type="dxa"/>
             <w:tcBorders>
               <w:top w:val="single" w:sz="4" w:space="0" w:color="auto"/>
               <w:left w:val="nil"/>
@@ -7720,7 +7740,7 @@
         </w:trPr>
         <w:tc>
           <w:tcPr>
-            <w:tcW w:w="1240" w:type="dxa"/>
+            <w:tcW w:w="1980" w:type="dxa"/>
             <w:tcBorders>
               <w:top w:val="nil"/>
               <w:left w:val="single" w:sz="4" w:space="0" w:color="auto"/>
@@ -7760,7 +7780,7 @@
         </w:tc>
         <w:tc>
           <w:tcPr>
-            <w:tcW w:w="3000" w:type="dxa"/>
+            <w:tcW w:w="2604" w:type="dxa"/>
             <w:tcBorders>
               <w:top w:val="nil"/>
               <w:left w:val="nil"/>
@@ -7800,7 +7820,7 @@
         </w:tc>
         <w:tc>
           <w:tcPr>
-            <w:tcW w:w="2740" w:type="dxa"/>
+            <w:tcW w:w="2702" w:type="dxa"/>
             <w:tcBorders>
               <w:top w:val="nil"/>
               <w:left w:val="nil"/>
@@ -7840,7 +7860,7 @@
         </w:tc>
         <w:tc>
           <w:tcPr>
-            <w:tcW w:w="1800" w:type="dxa"/>
+            <w:tcW w:w="1776" w:type="dxa"/>
             <w:tcBorders>
               <w:top w:val="nil"/>
               <w:left w:val="nil"/>
@@ -7885,7 +7905,7 @@
         </w:trPr>
         <w:tc>
           <w:tcPr>
-            <w:tcW w:w="1240" w:type="dxa"/>
+            <w:tcW w:w="1980" w:type="dxa"/>
             <w:tcBorders>
               <w:top w:val="nil"/>
               <w:left w:val="single" w:sz="4" w:space="0" w:color="auto"/>
@@ -7929,7 +7949,7 @@
         </w:tc>
         <w:tc>
           <w:tcPr>
-            <w:tcW w:w="3000" w:type="dxa"/>
+            <w:tcW w:w="2604" w:type="dxa"/>
             <w:tcBorders>
               <w:top w:val="nil"/>
               <w:left w:val="nil"/>
@@ -7973,7 +7993,7 @@
         </w:tc>
         <w:tc>
           <w:tcPr>
-            <w:tcW w:w="2740" w:type="dxa"/>
+            <w:tcW w:w="2702" w:type="dxa"/>
             <w:tcBorders>
               <w:top w:val="nil"/>
               <w:left w:val="nil"/>
@@ -8017,7 +8037,7 @@
         </w:tc>
         <w:tc>
           <w:tcPr>
-            <w:tcW w:w="1800" w:type="dxa"/>
+            <w:tcW w:w="1776" w:type="dxa"/>
             <w:tcBorders>
               <w:top w:val="nil"/>
               <w:left w:val="nil"/>
@@ -8703,6 +8723,9 @@
     </w:p>
     <w:p>
       <w:r>
+        <w:rPr>
+          <w:noProof/>
+        </w:rPr>
         <w:lastRenderedPageBreak/>
         <w:drawing>
           <wp:inline distT="0" distB="0" distL="0" distR="0" wp14:anchorId="08572787" wp14:editId="4810D3E6">
@@ -10330,6 +10353,9 @@
     </w:p>
     <w:p>
       <w:r>
+        <w:rPr>
+          <w:noProof/>
+        </w:rPr>
         <w:lastRenderedPageBreak/>
         <w:drawing>
           <wp:inline distT="0" distB="0" distL="0" distR="0" wp14:anchorId="760BD111" wp14:editId="7760DF4F">
@@ -10712,19 +10738,7 @@
         <w:rPr>
           <w:rFonts w:ascii="Times New Roman" w:hAnsi="Times New Roman" w:cs="Times New Roman"/>
         </w:rPr>
-        <w:t>Impact d</w:t>
-      </w:r>
-      <w:r>
-        <w:rPr>
-          <w:rFonts w:ascii="Times New Roman" w:hAnsi="Times New Roman" w:cs="Times New Roman"/>
-        </w:rPr>
-        <w:t xml:space="preserve">e l’achat vérifié </w:t>
-      </w:r>
-      <w:r>
-        <w:rPr>
-          <w:rFonts w:ascii="Times New Roman" w:hAnsi="Times New Roman" w:cs="Times New Roman"/>
-        </w:rPr>
-        <w:t>(HAS_ORDERS)</w:t>
+        <w:t>Impact de l’achat vérifié (HAS_ORDERS)</w:t>
       </w:r>
       <w:bookmarkEnd w:id="20"/>
     </w:p>
@@ -10774,6 +10788,7 @@
       <w:r>
         <w:rPr>
           <w:rFonts w:ascii="Times New Roman" w:hAnsi="Times New Roman" w:cs="Times New Roman"/>
+          <w:noProof/>
           <w:sz w:val="24"/>
           <w:szCs w:val="24"/>
         </w:rPr>
@@ -11814,33 +11829,6 @@
     </w:tbl>
     <w:p>
       <w:pPr>
-        <w:rPr>
-          <w:rFonts w:ascii="Times New Roman" w:hAnsi="Times New Roman" w:cs="Times New Roman"/>
-          <w:sz w:val="24"/>
-          <w:szCs w:val="24"/>
-        </w:rPr>
-      </w:pPr>
-    </w:p>
-    <w:p>
-      <w:pPr>
-        <w:rPr>
-          <w:rFonts w:ascii="Times New Roman" w:hAnsi="Times New Roman" w:cs="Times New Roman"/>
-          <w:sz w:val="24"/>
-          <w:szCs w:val="24"/>
-        </w:rPr>
-      </w:pPr>
-    </w:p>
-    <w:p>
-      <w:pPr>
-        <w:rPr>
-          <w:rFonts w:ascii="Times New Roman" w:hAnsi="Times New Roman" w:cs="Times New Roman"/>
-          <w:sz w:val="24"/>
-          <w:szCs w:val="24"/>
-        </w:rPr>
-      </w:pPr>
-    </w:p>
-    <w:p>
-      <w:pPr>
         <w:pStyle w:val="Titre1"/>
         <w:numPr>
           <w:ilvl w:val="0"/>
@@ -11850,12 +11838,281 @@
           <w:rFonts w:ascii="Times New Roman" w:hAnsi="Times New Roman" w:cs="Times New Roman"/>
         </w:rPr>
       </w:pPr>
+      <w:r>
+        <w:rPr>
+          <w:rFonts w:ascii="Times New Roman" w:hAnsi="Times New Roman" w:cs="Times New Roman"/>
+        </w:rPr>
+        <w:t xml:space="preserve">Indicateurs clés de </w:t>
+      </w:r>
+      <w:proofErr w:type="spellStart"/>
+      <w:r>
+        <w:rPr>
+          <w:rFonts w:ascii="Times New Roman" w:hAnsi="Times New Roman" w:cs="Times New Roman"/>
+        </w:rPr>
+        <w:t>perfomance</w:t>
+      </w:r>
+      <w:proofErr w:type="spellEnd"/>
+      <w:r>
+        <w:rPr>
+          <w:rFonts w:ascii="Times New Roman" w:hAnsi="Times New Roman" w:cs="Times New Roman"/>
+        </w:rPr>
+        <w:t xml:space="preserve"> (KPI) </w:t>
+      </w:r>
+    </w:p>
+    <w:p/>
+    <w:p>
+      <w:r>
+        <w:lastRenderedPageBreak/>
+        <w:drawing>
+          <wp:inline distT="0" distB="0" distL="0" distR="0" wp14:anchorId="2B9881EF" wp14:editId="182371B7">
+            <wp:extent cx="5760720" cy="2127250"/>
+            <wp:effectExtent l="0" t="0" r="0" b="6350"/>
+            <wp:docPr id="873446807" name="Image 1" descr="Une image contenant texte, capture d’écran, Police, nombre&#10;&#10;Le contenu généré par l’IA peut être incorrect."/>
+            <wp:cNvGraphicFramePr>
+              <a:graphicFrameLocks xmlns:a="http://schemas.openxmlformats.org/drawingml/2006/main" noChangeAspect="1"/>
+            </wp:cNvGraphicFramePr>
+            <a:graphic xmlns:a="http://schemas.openxmlformats.org/drawingml/2006/main">
+              <a:graphicData uri="http://schemas.openxmlformats.org/drawingml/2006/picture">
+                <pic:pic xmlns:pic="http://schemas.openxmlformats.org/drawingml/2006/picture">
+                  <pic:nvPicPr>
+                    <pic:cNvPr id="873446807" name="Image 1" descr="Une image contenant texte, capture d’écran, Police, nombre&#10;&#10;Le contenu généré par l’IA peut être incorrect."/>
+                    <pic:cNvPicPr/>
+                  </pic:nvPicPr>
+                  <pic:blipFill>
+                    <a:blip r:embed="rId13"/>
+                    <a:stretch>
+                      <a:fillRect/>
+                    </a:stretch>
+                  </pic:blipFill>
+                  <pic:spPr>
+                    <a:xfrm>
+                      <a:off x="0" y="0"/>
+                      <a:ext cx="5760720" cy="2127250"/>
+                    </a:xfrm>
+                    <a:prstGeom prst="rect">
+                      <a:avLst/>
+                    </a:prstGeom>
+                  </pic:spPr>
+                </pic:pic>
+              </a:graphicData>
+            </a:graphic>
+          </wp:inline>
+        </w:drawing>
+      </w:r>
+    </w:p>
+    <w:p/>
+    <w:p>
+      <w:r>
+        <w:drawing>
+          <wp:inline distT="0" distB="0" distL="0" distR="0" wp14:anchorId="7AD9AD9D" wp14:editId="4CB67F4B">
+            <wp:extent cx="5760720" cy="1903095"/>
+            <wp:effectExtent l="0" t="0" r="0" b="1905"/>
+            <wp:docPr id="1091983503" name="Image 1" descr="Une image contenant texte, capture d’écran, Police, diagramme&#10;&#10;Le contenu généré par l’IA peut être incorrect."/>
+            <wp:cNvGraphicFramePr>
+              <a:graphicFrameLocks xmlns:a="http://schemas.openxmlformats.org/drawingml/2006/main" noChangeAspect="1"/>
+            </wp:cNvGraphicFramePr>
+            <a:graphic xmlns:a="http://schemas.openxmlformats.org/drawingml/2006/main">
+              <a:graphicData uri="http://schemas.openxmlformats.org/drawingml/2006/picture">
+                <pic:pic xmlns:pic="http://schemas.openxmlformats.org/drawingml/2006/picture">
+                  <pic:nvPicPr>
+                    <pic:cNvPr id="1091983503" name="Image 1" descr="Une image contenant texte, capture d’écran, Police, diagramme&#10;&#10;Le contenu généré par l’IA peut être incorrect."/>
+                    <pic:cNvPicPr/>
+                  </pic:nvPicPr>
+                  <pic:blipFill>
+                    <a:blip r:embed="rId14"/>
+                    <a:stretch>
+                      <a:fillRect/>
+                    </a:stretch>
+                  </pic:blipFill>
+                  <pic:spPr>
+                    <a:xfrm>
+                      <a:off x="0" y="0"/>
+                      <a:ext cx="5760720" cy="1903095"/>
+                    </a:xfrm>
+                    <a:prstGeom prst="rect">
+                      <a:avLst/>
+                    </a:prstGeom>
+                  </pic:spPr>
+                </pic:pic>
+              </a:graphicData>
+            </a:graphic>
+          </wp:inline>
+        </w:drawing>
+      </w:r>
+    </w:p>
+    <w:p>
+      <w:r>
+        <w:drawing>
+          <wp:inline distT="0" distB="0" distL="0" distR="0" wp14:anchorId="2C549331" wp14:editId="15C92104">
+            <wp:extent cx="5760720" cy="2096135"/>
+            <wp:effectExtent l="0" t="0" r="0" b="0"/>
+            <wp:docPr id="1274842969" name="Image 1" descr="Une image contenant texte, capture d’écran, Police, nombre&#10;&#10;Le contenu généré par l’IA peut être incorrect."/>
+            <wp:cNvGraphicFramePr>
+              <a:graphicFrameLocks xmlns:a="http://schemas.openxmlformats.org/drawingml/2006/main" noChangeAspect="1"/>
+            </wp:cNvGraphicFramePr>
+            <a:graphic xmlns:a="http://schemas.openxmlformats.org/drawingml/2006/main">
+              <a:graphicData uri="http://schemas.openxmlformats.org/drawingml/2006/picture">
+                <pic:pic xmlns:pic="http://schemas.openxmlformats.org/drawingml/2006/picture">
+                  <pic:nvPicPr>
+                    <pic:cNvPr id="1274842969" name="Image 1" descr="Une image contenant texte, capture d’écran, Police, nombre&#10;&#10;Le contenu généré par l’IA peut être incorrect."/>
+                    <pic:cNvPicPr/>
+                  </pic:nvPicPr>
+                  <pic:blipFill>
+                    <a:blip r:embed="rId15"/>
+                    <a:stretch>
+                      <a:fillRect/>
+                    </a:stretch>
+                  </pic:blipFill>
+                  <pic:spPr>
+                    <a:xfrm>
+                      <a:off x="0" y="0"/>
+                      <a:ext cx="5760720" cy="2096135"/>
+                    </a:xfrm>
+                    <a:prstGeom prst="rect">
+                      <a:avLst/>
+                    </a:prstGeom>
+                  </pic:spPr>
+                </pic:pic>
+              </a:graphicData>
+            </a:graphic>
+          </wp:inline>
+        </w:drawing>
+      </w:r>
+    </w:p>
+    <w:p>
+      <w:r>
+        <w:lastRenderedPageBreak/>
+        <w:drawing>
+          <wp:inline distT="0" distB="0" distL="0" distR="0" wp14:anchorId="6DF98EF1" wp14:editId="2C011BBF">
+            <wp:extent cx="5760720" cy="2146300"/>
+            <wp:effectExtent l="0" t="0" r="0" b="6350"/>
+            <wp:docPr id="320208658" name="Image 1" descr="Une image contenant texte, capture d’écran, Police, nombre&#10;&#10;Le contenu généré par l’IA peut être incorrect."/>
+            <wp:cNvGraphicFramePr>
+              <a:graphicFrameLocks xmlns:a="http://schemas.openxmlformats.org/drawingml/2006/main" noChangeAspect="1"/>
+            </wp:cNvGraphicFramePr>
+            <a:graphic xmlns:a="http://schemas.openxmlformats.org/drawingml/2006/main">
+              <a:graphicData uri="http://schemas.openxmlformats.org/drawingml/2006/picture">
+                <pic:pic xmlns:pic="http://schemas.openxmlformats.org/drawingml/2006/picture">
+                  <pic:nvPicPr>
+                    <pic:cNvPr id="320208658" name="Image 1" descr="Une image contenant texte, capture d’écran, Police, nombre&#10;&#10;Le contenu généré par l’IA peut être incorrect."/>
+                    <pic:cNvPicPr/>
+                  </pic:nvPicPr>
+                  <pic:blipFill>
+                    <a:blip r:embed="rId16"/>
+                    <a:stretch>
+                      <a:fillRect/>
+                    </a:stretch>
+                  </pic:blipFill>
+                  <pic:spPr>
+                    <a:xfrm>
+                      <a:off x="0" y="0"/>
+                      <a:ext cx="5760720" cy="2146300"/>
+                    </a:xfrm>
+                    <a:prstGeom prst="rect">
+                      <a:avLst/>
+                    </a:prstGeom>
+                  </pic:spPr>
+                </pic:pic>
+              </a:graphicData>
+            </a:graphic>
+          </wp:inline>
+        </w:drawing>
+      </w:r>
+    </w:p>
+    <w:p>
+      <w:r>
+        <w:drawing>
+          <wp:inline distT="0" distB="0" distL="0" distR="0" wp14:anchorId="326409D1" wp14:editId="64A73D24">
+            <wp:extent cx="5760720" cy="2106295"/>
+            <wp:effectExtent l="0" t="0" r="0" b="8255"/>
+            <wp:docPr id="171465038" name="Image 1" descr="Une image contenant texte, capture d’écran, nombre, Police&#10;&#10;Le contenu généré par l’IA peut être incorrect."/>
+            <wp:cNvGraphicFramePr>
+              <a:graphicFrameLocks xmlns:a="http://schemas.openxmlformats.org/drawingml/2006/main" noChangeAspect="1"/>
+            </wp:cNvGraphicFramePr>
+            <a:graphic xmlns:a="http://schemas.openxmlformats.org/drawingml/2006/main">
+              <a:graphicData uri="http://schemas.openxmlformats.org/drawingml/2006/picture">
+                <pic:pic xmlns:pic="http://schemas.openxmlformats.org/drawingml/2006/picture">
+                  <pic:nvPicPr>
+                    <pic:cNvPr id="171465038" name="Image 1" descr="Une image contenant texte, capture d’écran, nombre, Police&#10;&#10;Le contenu généré par l’IA peut être incorrect."/>
+                    <pic:cNvPicPr/>
+                  </pic:nvPicPr>
+                  <pic:blipFill>
+                    <a:blip r:embed="rId17"/>
+                    <a:stretch>
+                      <a:fillRect/>
+                    </a:stretch>
+                  </pic:blipFill>
+                  <pic:spPr>
+                    <a:xfrm>
+                      <a:off x="0" y="0"/>
+                      <a:ext cx="5760720" cy="2106295"/>
+                    </a:xfrm>
+                    <a:prstGeom prst="rect">
+                      <a:avLst/>
+                    </a:prstGeom>
+                  </pic:spPr>
+                </pic:pic>
+              </a:graphicData>
+            </a:graphic>
+          </wp:inline>
+        </w:drawing>
+      </w:r>
+    </w:p>
+    <w:p>
+      <w:r>
+        <w:drawing>
+          <wp:inline distT="0" distB="0" distL="0" distR="0" wp14:anchorId="3B66BA10" wp14:editId="47A30CC1">
+            <wp:extent cx="5760720" cy="2150110"/>
+            <wp:effectExtent l="0" t="0" r="0" b="2540"/>
+            <wp:docPr id="1904632948" name="Image 1" descr="Une image contenant texte, capture d’écran, Police, reçu&#10;&#10;Le contenu généré par l’IA peut être incorrect."/>
+            <wp:cNvGraphicFramePr>
+              <a:graphicFrameLocks xmlns:a="http://schemas.openxmlformats.org/drawingml/2006/main" noChangeAspect="1"/>
+            </wp:cNvGraphicFramePr>
+            <a:graphic xmlns:a="http://schemas.openxmlformats.org/drawingml/2006/main">
+              <a:graphicData uri="http://schemas.openxmlformats.org/drawingml/2006/picture">
+                <pic:pic xmlns:pic="http://schemas.openxmlformats.org/drawingml/2006/picture">
+                  <pic:nvPicPr>
+                    <pic:cNvPr id="1904632948" name="Image 1" descr="Une image contenant texte, capture d’écran, Police, reçu&#10;&#10;Le contenu généré par l’IA peut être incorrect."/>
+                    <pic:cNvPicPr/>
+                  </pic:nvPicPr>
+                  <pic:blipFill>
+                    <a:blip r:embed="rId18"/>
+                    <a:stretch>
+                      <a:fillRect/>
+                    </a:stretch>
+                  </pic:blipFill>
+                  <pic:spPr>
+                    <a:xfrm>
+                      <a:off x="0" y="0"/>
+                      <a:ext cx="5760720" cy="2150110"/>
+                    </a:xfrm>
+                    <a:prstGeom prst="rect">
+                      <a:avLst/>
+                    </a:prstGeom>
+                  </pic:spPr>
+                </pic:pic>
+              </a:graphicData>
+            </a:graphic>
+          </wp:inline>
+        </w:drawing>
+      </w:r>
+    </w:p>
+    <w:p>
+      <w:pPr>
+        <w:pStyle w:val="Titre1"/>
+        <w:numPr>
+          <w:ilvl w:val="0"/>
+          <w:numId w:val="3"/>
+        </w:numPr>
+        <w:rPr>
+          <w:rFonts w:ascii="Times New Roman" w:hAnsi="Times New Roman" w:cs="Times New Roman"/>
+        </w:rPr>
+      </w:pPr>
       <w:bookmarkStart w:id="22" w:name="_Toc214283075"/>
       <w:r>
         <w:rPr>
           <w:rFonts w:ascii="Times New Roman" w:hAnsi="Times New Roman" w:cs="Times New Roman"/>
         </w:rPr>
-        <w:lastRenderedPageBreak/>
         <w:t>Conclusion</w:t>
       </w:r>
       <w:bookmarkEnd w:id="22"/>
@@ -12129,6 +12386,7 @@
           <w:sz w:val="24"/>
           <w:szCs w:val="24"/>
         </w:rPr>
+        <w:lastRenderedPageBreak/>
         <w:t>Les analyses montrent que :</w:t>
       </w:r>
     </w:p>
@@ -12394,10 +12652,10 @@
     </w:p>
     <w:p/>
     <w:sectPr>
-      <w:headerReference w:type="default" r:id="rId13"/>
-      <w:footerReference w:type="even" r:id="rId14"/>
-      <w:footerReference w:type="default" r:id="rId15"/>
-      <w:footerReference w:type="first" r:id="rId16"/>
+      <w:headerReference w:type="default" r:id="rId19"/>
+      <w:footerReference w:type="even" r:id="rId20"/>
+      <w:footerReference w:type="default" r:id="rId21"/>
+      <w:footerReference w:type="first" r:id="rId22"/>
       <w:pgSz w:w="11906" w:h="16838"/>
       <w:pgMar w:top="1417" w:right="1417" w:bottom="1417" w:left="1417" w:header="708" w:footer="708" w:gutter="0"/>
       <w:cols w:space="708"/>
@@ -17654,6 +17912,7 @@
   <w:style w:type="character" w:default="1" w:styleId="Policepardfaut">
     <w:name w:val="Default Paragraph Font"/>
     <w:uiPriority w:val="1"/>
+    <w:semiHidden/>
     <w:unhideWhenUsed/>
   </w:style>
   <w:style w:type="table" w:default="1" w:styleId="TableauNormal">

</xml_diff>